<commit_message>
Add Database code & Update database logical model
</commit_message>
<xml_diff>
--- a/DataBase/DataBase.docx
+++ b/DataBase/DataBase.docx
@@ -22,8 +22,6 @@
         </w:rPr>
         <w:t>Data Base</w:t>
       </w:r>
-      <w:bookmarkStart w:id="0" w:name="_GoBack"/>
-      <w:bookmarkEnd w:id="0"/>
       <w:r>
         <w:rPr>
           <w:rFonts w:ascii="Arial" w:eastAsia="Times New Roman" w:hAnsi="Arial" w:cs="Arial"/>
@@ -186,6 +184,36 @@
           <w:rFonts w:ascii="Arial" w:eastAsia="Times New Roman" w:hAnsi="Arial" w:cs="Arial"/>
           <w:lang w:val="en-GB" w:eastAsia="en-GB"/>
         </w:rPr>
+        <w:t xml:space="preserve"> id_officer</w:t>
+      </w:r>
+      <w:r>
+        <w:rPr>
+          <w:rFonts w:ascii="Arial" w:eastAsia="Times New Roman" w:hAnsi="Arial" w:cs="Arial"/>
+          <w:lang w:val="en-GB" w:eastAsia="en-GB"/>
+        </w:rPr>
+        <w:t>_login</w:t>
+      </w:r>
+    </w:p>
+    <w:p>
+      <w:pPr>
+        <w:spacing w:after="0" w:line="240" w:lineRule="auto"/>
+        <w:rPr>
+          <w:rFonts w:ascii="Arial" w:eastAsia="Times New Roman" w:hAnsi="Arial" w:cs="Arial"/>
+          <w:lang w:val="en-GB" w:eastAsia="en-GB"/>
+        </w:rPr>
+      </w:pPr>
+      <w:r>
+        <w:rPr>
+          <w:rFonts w:ascii="Arial" w:eastAsia="Times New Roman" w:hAnsi="Arial" w:cs="Arial"/>
+          <w:lang w:val="en-GB" w:eastAsia="en-GB"/>
+        </w:rPr>
+        <w:sym w:font="Symbol" w:char="F0B7"/>
+      </w:r>
+      <w:r>
+        <w:rPr>
+          <w:rFonts w:ascii="Arial" w:eastAsia="Times New Roman" w:hAnsi="Arial" w:cs="Arial"/>
+          <w:lang w:val="en-GB" w:eastAsia="en-GB"/>
+        </w:rPr>
         <w:t xml:space="preserve"> email</w:t>
       </w:r>
     </w:p>
@@ -216,6 +244,13 @@
           <w:rFonts w:ascii="Arial" w:eastAsia="Times New Roman" w:hAnsi="Arial" w:cs="Arial"/>
           <w:lang w:val="en-GB" w:eastAsia="en-GB"/>
         </w:rPr>
+        <w:t>login_</w:t>
+      </w:r>
+      <w:r>
+        <w:rPr>
+          <w:rFonts w:ascii="Arial" w:eastAsia="Times New Roman" w:hAnsi="Arial" w:cs="Arial"/>
+          <w:lang w:val="en-GB" w:eastAsia="en-GB"/>
+        </w:rPr>
         <w:t>pass</w:t>
       </w:r>
       <w:r>
@@ -247,6 +282,13 @@
           <w:lang w:val="en-GB" w:eastAsia="en-GB"/>
         </w:rPr>
         <w:t xml:space="preserve"> </w:t>
+      </w:r>
+      <w:r>
+        <w:rPr>
+          <w:rFonts w:ascii="Arial" w:eastAsia="Times New Roman" w:hAnsi="Arial" w:cs="Arial"/>
+          <w:lang w:val="en-GB" w:eastAsia="en-GB"/>
+        </w:rPr>
+        <w:t>officer_</w:t>
       </w:r>
       <w:r>
         <w:rPr>
@@ -403,6 +445,7 @@
           <w:sz w:val="23"/>
           <w:szCs w:val="23"/>
           <w:shd w:val="clear" w:color="auto" w:fill="F8F8F8"/>
+          <w:lang w:val="en-GB"/>
         </w:rPr>
         <w:t>birthdate</w:t>
       </w:r>
@@ -608,7 +651,158 @@
           <w:rFonts w:ascii="Arial" w:eastAsia="Times New Roman" w:hAnsi="Arial" w:cs="Arial"/>
           <w:lang w:val="en-GB" w:eastAsia="en-GB"/>
         </w:rPr>
-        <w:t xml:space="preserve"> visit_date</w:t>
+        <w:t xml:space="preserve"> nif</w:t>
+      </w:r>
+    </w:p>
+    <w:p>
+      <w:pPr>
+        <w:spacing w:after="0" w:line="240" w:lineRule="auto"/>
+        <w:rPr>
+          <w:rFonts w:ascii="Arial" w:eastAsia="Times New Roman" w:hAnsi="Arial" w:cs="Arial"/>
+          <w:lang w:val="en-GB" w:eastAsia="en-GB"/>
+        </w:rPr>
+      </w:pPr>
+    </w:p>
+    <w:p>
+      <w:pPr>
+        <w:spacing w:after="0" w:line="240" w:lineRule="auto"/>
+        <w:rPr>
+          <w:rFonts w:ascii="Arial" w:eastAsia="Times New Roman" w:hAnsi="Arial" w:cs="Arial"/>
+          <w:lang w:val="en-GB" w:eastAsia="en-GB"/>
+        </w:rPr>
+      </w:pPr>
+    </w:p>
+    <w:p>
+      <w:pPr>
+        <w:spacing w:after="0" w:line="240" w:lineRule="auto"/>
+        <w:rPr>
+          <w:rFonts w:ascii="Arial" w:eastAsia="Times New Roman" w:hAnsi="Arial" w:cs="Arial"/>
+          <w:sz w:val="28"/>
+          <w:szCs w:val="28"/>
+          <w:lang w:val="en-GB" w:eastAsia="en-GB"/>
+        </w:rPr>
+      </w:pPr>
+      <w:r>
+        <w:rPr>
+          <w:rFonts w:ascii="Arial" w:eastAsia="Times New Roman" w:hAnsi="Arial" w:cs="Arial"/>
+          <w:sz w:val="28"/>
+          <w:szCs w:val="28"/>
+          <w:lang w:val="en-GB" w:eastAsia="en-GB"/>
+        </w:rPr>
+        <w:t>Visit</w:t>
+      </w:r>
+    </w:p>
+    <w:p>
+      <w:pPr>
+        <w:spacing w:after="0" w:line="240" w:lineRule="auto"/>
+        <w:rPr>
+          <w:rFonts w:ascii="Arial" w:eastAsia="Times New Roman" w:hAnsi="Arial" w:cs="Arial"/>
+          <w:lang w:val="en-GB" w:eastAsia="en-GB"/>
+        </w:rPr>
+      </w:pPr>
+      <w:r>
+        <w:rPr>
+          <w:rFonts w:ascii="Arial" w:eastAsia="Times New Roman" w:hAnsi="Arial" w:cs="Arial"/>
+          <w:lang w:val="en-GB" w:eastAsia="en-GB"/>
+        </w:rPr>
+        <w:sym w:font="Symbol" w:char="F0B7"/>
+      </w:r>
+      <w:r>
+        <w:rPr>
+          <w:rFonts w:ascii="Arial" w:eastAsia="Times New Roman" w:hAnsi="Arial" w:cs="Arial"/>
+          <w:lang w:val="en-GB" w:eastAsia="en-GB"/>
+        </w:rPr>
+        <w:t xml:space="preserve"> </w:t>
+      </w:r>
+      <w:r>
+        <w:rPr>
+          <w:rFonts w:ascii="Arial" w:eastAsia="Times New Roman" w:hAnsi="Arial" w:cs="Arial"/>
+          <w:lang w:val="en-GB" w:eastAsia="en-GB"/>
+        </w:rPr>
+        <w:t>id_visit</w:t>
+      </w:r>
+    </w:p>
+    <w:p>
+      <w:pPr>
+        <w:spacing w:after="0" w:line="240" w:lineRule="auto"/>
+        <w:rPr>
+          <w:rFonts w:ascii="Arial" w:eastAsia="Times New Roman" w:hAnsi="Arial" w:cs="Arial"/>
+          <w:lang w:val="en-GB" w:eastAsia="en-GB"/>
+        </w:rPr>
+      </w:pPr>
+      <w:r>
+        <w:rPr>
+          <w:rFonts w:ascii="Arial" w:eastAsia="Times New Roman" w:hAnsi="Arial" w:cs="Arial"/>
+          <w:lang w:val="en-GB" w:eastAsia="en-GB"/>
+        </w:rPr>
+        <w:sym w:font="Symbol" w:char="F0B7"/>
+      </w:r>
+      <w:r>
+        <w:rPr>
+          <w:rFonts w:ascii="Arial" w:eastAsia="Times New Roman" w:hAnsi="Arial" w:cs="Arial"/>
+          <w:lang w:val="en-GB" w:eastAsia="en-GB"/>
+        </w:rPr>
+        <w:t xml:space="preserve"> id_recluse</w:t>
+      </w:r>
+    </w:p>
+    <w:p>
+      <w:pPr>
+        <w:spacing w:after="0" w:line="240" w:lineRule="auto"/>
+        <w:rPr>
+          <w:rFonts w:ascii="Arial" w:eastAsia="Times New Roman" w:hAnsi="Arial" w:cs="Arial"/>
+          <w:lang w:val="en-GB" w:eastAsia="en-GB"/>
+        </w:rPr>
+      </w:pPr>
+      <w:r>
+        <w:rPr>
+          <w:rFonts w:ascii="Arial" w:eastAsia="Times New Roman" w:hAnsi="Arial" w:cs="Arial"/>
+          <w:lang w:val="en-GB" w:eastAsia="en-GB"/>
+        </w:rPr>
+        <w:sym w:font="Symbol" w:char="F0B7"/>
+      </w:r>
+      <w:r>
+        <w:rPr>
+          <w:rFonts w:ascii="Arial" w:eastAsia="Times New Roman" w:hAnsi="Arial" w:cs="Arial"/>
+          <w:lang w:val="en-GB" w:eastAsia="en-GB"/>
+        </w:rPr>
+        <w:t xml:space="preserve"> id_</w:t>
+      </w:r>
+      <w:r>
+        <w:rPr>
+          <w:rFonts w:ascii="Arial" w:eastAsia="Times New Roman" w:hAnsi="Arial" w:cs="Arial"/>
+          <w:lang w:val="en-GB" w:eastAsia="en-GB"/>
+        </w:rPr>
+        <w:t>visitor</w:t>
+      </w:r>
+    </w:p>
+    <w:p>
+      <w:pPr>
+        <w:spacing w:after="0" w:line="240" w:lineRule="auto"/>
+        <w:rPr>
+          <w:rFonts w:ascii="Arial" w:eastAsia="Times New Roman" w:hAnsi="Arial" w:cs="Arial"/>
+          <w:lang w:val="en-GB" w:eastAsia="en-GB"/>
+        </w:rPr>
+      </w:pPr>
+      <w:r>
+        <w:rPr>
+          <w:rFonts w:ascii="Arial" w:eastAsia="Times New Roman" w:hAnsi="Arial" w:cs="Arial"/>
+          <w:lang w:val="en-GB" w:eastAsia="en-GB"/>
+        </w:rPr>
+        <w:sym w:font="Symbol" w:char="F0B7"/>
+      </w:r>
+      <w:r>
+        <w:rPr>
+          <w:rFonts w:ascii="Arial" w:eastAsia="Times New Roman" w:hAnsi="Arial" w:cs="Arial"/>
+          <w:lang w:val="en-GB" w:eastAsia="en-GB"/>
+        </w:rPr>
+        <w:t xml:space="preserve"> </w:t>
+      </w:r>
+      <w:r>
+        <w:rPr>
+          <w:rFonts w:ascii="Arial" w:eastAsia="Times New Roman" w:hAnsi="Arial" w:cs="Arial"/>
+          <w:lang w:val="en-GB" w:eastAsia="en-GB"/>
+        </w:rPr>
+        <w:t>visit_date</w:t>
       </w:r>
     </w:p>
     <w:p>
@@ -655,52 +849,6 @@
           <w:lang w:val="en-GB" w:eastAsia="en-GB"/>
         </w:rPr>
         <w:t xml:space="preserve"> checkout</w:t>
-      </w:r>
-    </w:p>
-    <w:p>
-      <w:pPr>
-        <w:spacing w:after="0" w:line="240" w:lineRule="auto"/>
-        <w:rPr>
-          <w:rFonts w:ascii="Arial" w:eastAsia="Times New Roman" w:hAnsi="Arial" w:cs="Arial"/>
-          <w:lang w:val="en-GB" w:eastAsia="en-GB"/>
-        </w:rPr>
-      </w:pPr>
-      <w:r>
-        <w:rPr>
-          <w:rFonts w:ascii="Arial" w:eastAsia="Times New Roman" w:hAnsi="Arial" w:cs="Arial"/>
-          <w:lang w:val="en-GB" w:eastAsia="en-GB"/>
-        </w:rPr>
-        <w:sym w:font="Symbol" w:char="F0B7"/>
-      </w:r>
-      <w:r>
-        <w:rPr>
-          <w:rFonts w:ascii="Arial" w:eastAsia="Times New Roman" w:hAnsi="Arial" w:cs="Arial"/>
-          <w:lang w:val="en-GB" w:eastAsia="en-GB"/>
-        </w:rPr>
-        <w:t xml:space="preserve"> nif</w:t>
-      </w:r>
-    </w:p>
-    <w:p>
-      <w:pPr>
-        <w:spacing w:after="0" w:line="240" w:lineRule="auto"/>
-        <w:rPr>
-          <w:rFonts w:ascii="Arial" w:eastAsia="Times New Roman" w:hAnsi="Arial" w:cs="Arial"/>
-          <w:lang w:val="en-GB" w:eastAsia="en-GB"/>
-        </w:rPr>
-      </w:pPr>
-      <w:r>
-        <w:rPr>
-          <w:rFonts w:ascii="Arial" w:eastAsia="Times New Roman" w:hAnsi="Arial" w:cs="Arial"/>
-          <w:lang w:val="en-GB" w:eastAsia="en-GB"/>
-        </w:rPr>
-        <w:sym w:font="Symbol" w:char="F0B7"/>
-      </w:r>
-      <w:r>
-        <w:rPr>
-          <w:rFonts w:ascii="Arial" w:eastAsia="Times New Roman" w:hAnsi="Arial" w:cs="Arial"/>
-          <w:lang w:val="en-GB" w:eastAsia="en-GB"/>
-        </w:rPr>
-        <w:t xml:space="preserve"> id_recluse</w:t>
       </w:r>
     </w:p>
     <w:p>
@@ -796,22 +944,37 @@
         <w:spacing w:after="0" w:line="240" w:lineRule="auto"/>
         <w:rPr>
           <w:rFonts w:ascii="Arial" w:eastAsia="Times New Roman" w:hAnsi="Arial" w:cs="Arial"/>
-          <w:lang w:val="en-GB" w:eastAsia="en-GB"/>
-        </w:rPr>
-      </w:pPr>
-      <w:r>
-        <w:rPr>
-          <w:rFonts w:ascii="Arial" w:eastAsia="Times New Roman" w:hAnsi="Arial" w:cs="Arial"/>
-          <w:lang w:val="en-GB" w:eastAsia="en-GB"/>
-        </w:rPr>
-        <w:sym w:font="Symbol" w:char="F0B7"/>
-      </w:r>
-      <w:r>
-        <w:rPr>
-          <w:rFonts w:ascii="Arial" w:eastAsia="Times New Roman" w:hAnsi="Arial" w:cs="Arial"/>
-          <w:lang w:val="en-GB" w:eastAsia="en-GB"/>
-        </w:rPr>
-        <w:t xml:space="preserve"> subject</w:t>
+          <w:u w:val="single"/>
+          <w:lang w:val="en-GB" w:eastAsia="en-GB"/>
+        </w:rPr>
+      </w:pPr>
+      <w:r>
+        <w:rPr>
+          <w:rFonts w:ascii="Arial" w:eastAsia="Times New Roman" w:hAnsi="Arial" w:cs="Arial"/>
+          <w:lang w:val="en-GB" w:eastAsia="en-GB"/>
+        </w:rPr>
+        <w:sym w:font="Symbol" w:char="F0B7"/>
+      </w:r>
+      <w:r>
+        <w:rPr>
+          <w:rFonts w:ascii="Arial" w:eastAsia="Times New Roman" w:hAnsi="Arial" w:cs="Arial"/>
+          <w:lang w:val="en-GB" w:eastAsia="en-GB"/>
+        </w:rPr>
+        <w:t xml:space="preserve"> </w:t>
+      </w:r>
+      <w:r>
+        <w:rPr>
+          <w:rFonts w:ascii="Arial" w:eastAsia="Times New Roman" w:hAnsi="Arial" w:cs="Arial"/>
+          <w:lang w:val="en-GB" w:eastAsia="en-GB"/>
+        </w:rPr>
+        <w:t>occurrence_</w:t>
+      </w:r>
+      <w:r>
+        <w:rPr>
+          <w:rFonts w:ascii="Arial" w:eastAsia="Times New Roman" w:hAnsi="Arial" w:cs="Arial"/>
+          <w:lang w:val="en-GB" w:eastAsia="en-GB"/>
+        </w:rPr>
+        <w:t>subject</w:t>
       </w:r>
     </w:p>
     <w:p>
@@ -902,12 +1065,6 @@
     <w:p>
       <w:pPr>
         <w:spacing w:after="0" w:line="240" w:lineRule="auto"/>
-        <w:rPr>
-          <w:rFonts w:ascii="Arial" w:eastAsia="Times New Roman" w:hAnsi="Arial" w:cs="Arial"/>
-          <w:lang w:val="en-GB" w:eastAsia="en-GB"/>
-        </w:rPr>
-      </w:pPr>
-      <w:r>
         <w:rPr>
           <w:rFonts w:ascii="Arial" w:hAnsi="Arial" w:cs="Arial"/>
           <w:color w:val="1D1C1D"/>
@@ -916,6 +1073,39 @@
           <w:shd w:val="clear" w:color="auto" w:fill="F8F8F8"/>
           <w:lang w:val="en-GB"/>
         </w:rPr>
+      </w:pPr>
+    </w:p>
+    <w:p>
+      <w:pPr>
+        <w:spacing w:after="0" w:line="240" w:lineRule="auto"/>
+        <w:rPr>
+          <w:rFonts w:ascii="Arial" w:hAnsi="Arial" w:cs="Arial"/>
+          <w:color w:val="1D1C1D"/>
+          <w:sz w:val="28"/>
+          <w:szCs w:val="28"/>
+          <w:shd w:val="clear" w:color="auto" w:fill="F8F8F8"/>
+          <w:lang w:val="en-GB"/>
+        </w:rPr>
+      </w:pPr>
+    </w:p>
+    <w:p>
+      <w:pPr>
+        <w:spacing w:after="0" w:line="240" w:lineRule="auto"/>
+        <w:rPr>
+          <w:rFonts w:ascii="Arial" w:eastAsia="Times New Roman" w:hAnsi="Arial" w:cs="Arial"/>
+          <w:lang w:val="en-GB" w:eastAsia="en-GB"/>
+        </w:rPr>
+      </w:pPr>
+      <w:r>
+        <w:rPr>
+          <w:rFonts w:ascii="Arial" w:hAnsi="Arial" w:cs="Arial"/>
+          <w:color w:val="1D1C1D"/>
+          <w:sz w:val="28"/>
+          <w:szCs w:val="28"/>
+          <w:shd w:val="clear" w:color="auto" w:fill="F8F8F8"/>
+          <w:lang w:val="en-GB"/>
+        </w:rPr>
+        <w:lastRenderedPageBreak/>
         <w:t>Device</w:t>
       </w:r>
       <w:r>
@@ -978,6 +1168,13 @@
       </w:r>
       <w:r>
         <w:rPr>
+          <w:rFonts w:ascii="Arial" w:eastAsia="Times New Roman" w:hAnsi="Arial" w:cs="Arial"/>
+          <w:lang w:val="en-GB" w:eastAsia="en-GB"/>
+        </w:rPr>
+        <w:t>device_</w:t>
+      </w:r>
+      <w:r>
+        <w:rPr>
           <w:rFonts w:ascii="Arial" w:hAnsi="Arial" w:cs="Arial"/>
           <w:color w:val="1D1C1D"/>
           <w:sz w:val="23"/>
@@ -1046,6 +1243,15 @@
       </w:r>
       <w:r>
         <w:rPr>
+          <w:rFonts w:ascii="Arial" w:eastAsia="Times New Roman" w:hAnsi="Arial" w:cs="Arial"/>
+          <w:lang w:val="en-GB" w:eastAsia="en-GB"/>
+        </w:rPr>
+        <w:t>device_</w:t>
+      </w:r>
+      <w:bookmarkStart w:id="0" w:name="_GoBack"/>
+      <w:bookmarkEnd w:id="0"/>
+      <w:r>
+        <w:rPr>
           <w:rFonts w:ascii="Arial" w:hAnsi="Arial" w:cs="Arial"/>
           <w:color w:val="1D1C1D"/>
           <w:sz w:val="23"/>
@@ -1085,6 +1291,7 @@
           <w:sz w:val="23"/>
           <w:szCs w:val="23"/>
           <w:shd w:val="clear" w:color="auto" w:fill="F8F8F8"/>
+          <w:lang w:val="en-GB"/>
         </w:rPr>
         <w:t>repair_history</w:t>
       </w:r>
@@ -1124,8 +1331,7 @@
           <w:shd w:val="clear" w:color="auto" w:fill="F8F8F8"/>
           <w:lang w:val="en-GB"/>
         </w:rPr>
-        <w:lastRenderedPageBreak/>
-        <w:t>Device by Officer</w:t>
+        <w:t>Alert</w:t>
       </w:r>
       <w:r>
         <w:rPr>
@@ -1160,137 +1366,12 @@
           <w:shd w:val="clear" w:color="auto" w:fill="F8F8F8"/>
           <w:lang w:val="en-GB"/>
         </w:rPr>
-        <w:t>id_device_by_officer</w:t>
-      </w:r>
-    </w:p>
-    <w:p>
-      <w:pPr>
-        <w:spacing w:after="0" w:line="240" w:lineRule="auto"/>
-        <w:rPr>
-          <w:rFonts w:ascii="Arial" w:eastAsia="Times New Roman" w:hAnsi="Arial" w:cs="Arial"/>
-          <w:lang w:val="en-GB" w:eastAsia="en-GB"/>
-        </w:rPr>
-      </w:pPr>
-      <w:r>
-        <w:rPr>
-          <w:rFonts w:ascii="Arial" w:eastAsia="Times New Roman" w:hAnsi="Arial" w:cs="Arial"/>
-          <w:lang w:val="en-GB" w:eastAsia="en-GB"/>
-        </w:rPr>
-        <w:sym w:font="Symbol" w:char="F0B7"/>
-      </w:r>
-      <w:r>
-        <w:rPr>
-          <w:rFonts w:ascii="Arial" w:eastAsia="Times New Roman" w:hAnsi="Arial" w:cs="Arial"/>
-          <w:lang w:val="en-GB" w:eastAsia="en-GB"/>
-        </w:rPr>
-        <w:t xml:space="preserve"> </w:t>
-      </w:r>
-      <w:r>
-        <w:rPr>
-          <w:rFonts w:ascii="Arial" w:hAnsi="Arial" w:cs="Arial"/>
-          <w:color w:val="1D1C1D"/>
-          <w:sz w:val="23"/>
-          <w:szCs w:val="23"/>
-          <w:shd w:val="clear" w:color="auto" w:fill="F8F8F8"/>
-        </w:rPr>
-        <w:t>id_device</w:t>
-      </w:r>
-    </w:p>
-    <w:p>
-      <w:pPr>
-        <w:spacing w:after="0" w:line="240" w:lineRule="auto"/>
-        <w:rPr>
-          <w:rFonts w:ascii="Arial" w:eastAsia="Times New Roman" w:hAnsi="Arial" w:cs="Arial"/>
-          <w:lang w:val="en-GB" w:eastAsia="en-GB"/>
-        </w:rPr>
-      </w:pPr>
-      <w:r>
-        <w:rPr>
-          <w:rFonts w:ascii="Arial" w:eastAsia="Times New Roman" w:hAnsi="Arial" w:cs="Arial"/>
-          <w:lang w:val="en-GB" w:eastAsia="en-GB"/>
-        </w:rPr>
-        <w:sym w:font="Symbol" w:char="F0B7"/>
-      </w:r>
-      <w:r>
-        <w:rPr>
-          <w:rFonts w:ascii="Arial" w:eastAsia="Times New Roman" w:hAnsi="Arial" w:cs="Arial"/>
-          <w:lang w:val="en-GB" w:eastAsia="en-GB"/>
-        </w:rPr>
-        <w:t xml:space="preserve"> </w:t>
-      </w:r>
-      <w:r>
-        <w:rPr>
-          <w:rFonts w:ascii="Arial" w:hAnsi="Arial" w:cs="Arial"/>
-          <w:color w:val="1D1C1D"/>
-          <w:sz w:val="23"/>
-          <w:szCs w:val="23"/>
-          <w:shd w:val="clear" w:color="auto" w:fill="F8F8F8"/>
-        </w:rPr>
-        <w:t>id_officer</w:t>
-      </w:r>
-    </w:p>
-    <w:p>
-      <w:pPr>
-        <w:spacing w:after="0" w:line="240" w:lineRule="auto"/>
-        <w:rPr>
-          <w:rFonts w:ascii="Arial" w:eastAsia="Times New Roman" w:hAnsi="Arial" w:cs="Arial"/>
-          <w:lang w:val="en-GB" w:eastAsia="en-GB"/>
-        </w:rPr>
-      </w:pPr>
-    </w:p>
-    <w:p>
-      <w:pPr>
-        <w:spacing w:after="0" w:line="240" w:lineRule="auto"/>
-        <w:rPr>
-          <w:rFonts w:ascii="Arial" w:eastAsia="Times New Roman" w:hAnsi="Arial" w:cs="Arial"/>
-          <w:lang w:val="en-GB" w:eastAsia="en-GB"/>
-        </w:rPr>
-      </w:pPr>
-    </w:p>
-    <w:p>
-      <w:pPr>
-        <w:spacing w:after="0" w:line="240" w:lineRule="auto"/>
-        <w:rPr>
-          <w:rFonts w:ascii="Arial" w:eastAsia="Times New Roman" w:hAnsi="Arial" w:cs="Arial"/>
-          <w:lang w:val="en-GB" w:eastAsia="en-GB"/>
-        </w:rPr>
-      </w:pPr>
-      <w:r>
-        <w:rPr>
-          <w:rFonts w:ascii="Arial" w:hAnsi="Arial" w:cs="Arial"/>
-          <w:color w:val="1D1C1D"/>
-          <w:sz w:val="28"/>
-          <w:szCs w:val="28"/>
-          <w:shd w:val="clear" w:color="auto" w:fill="F8F8F8"/>
-          <w:lang w:val="en-GB"/>
-        </w:rPr>
-        <w:t>Alert</w:t>
-      </w:r>
-      <w:r>
-        <w:rPr>
-          <w:rFonts w:ascii="Arial" w:hAnsi="Arial" w:cs="Arial"/>
-          <w:color w:val="1D1C1D"/>
-          <w:sz w:val="23"/>
-          <w:szCs w:val="23"/>
-          <w:lang w:val="en-GB"/>
-        </w:rPr>
-        <w:br/>
-      </w:r>
-      <w:r>
-        <w:rPr>
-          <w:rFonts w:ascii="Arial" w:eastAsia="Times New Roman" w:hAnsi="Arial" w:cs="Arial"/>
-          <w:lang w:val="en-GB" w:eastAsia="en-GB"/>
-        </w:rPr>
-        <w:sym w:font="Symbol" w:char="F0B7"/>
-      </w:r>
-      <w:r>
-        <w:rPr>
-          <w:rFonts w:ascii="Arial" w:eastAsia="Times New Roman" w:hAnsi="Arial" w:cs="Arial"/>
-          <w:lang w:val="en-GB" w:eastAsia="en-GB"/>
-        </w:rPr>
-        <w:t xml:space="preserve"> </w:t>
-      </w:r>
-      <w:r>
+        <w:t>id_alert</w:t>
+      </w:r>
+    </w:p>
+    <w:p>
+      <w:pPr>
+        <w:spacing w:after="0" w:line="240" w:lineRule="auto"/>
         <w:rPr>
           <w:rFonts w:ascii="Arial" w:hAnsi="Arial" w:cs="Arial"/>
           <w:color w:val="1D1C1D"/>
@@ -1299,16 +1380,6 @@
           <w:shd w:val="clear" w:color="auto" w:fill="F8F8F8"/>
           <w:lang w:val="en-GB"/>
         </w:rPr>
-        <w:t>id_alert</w:t>
-      </w:r>
-    </w:p>
-    <w:p>
-      <w:pPr>
-        <w:spacing w:after="0" w:line="240" w:lineRule="auto"/>
-        <w:rPr>
-          <w:rFonts w:ascii="Arial" w:eastAsia="Times New Roman" w:hAnsi="Arial" w:cs="Arial"/>
-          <w:lang w:val="en-GB" w:eastAsia="en-GB"/>
-        </w:rPr>
       </w:pPr>
       <w:r>
         <w:rPr>
@@ -1358,6 +1429,7 @@
         </w:rPr>
         <w:t xml:space="preserve"> </w:t>
       </w:r>
+      <w:bookmarkStart w:id="1" w:name="_Hlk34603810"/>
       <w:r>
         <w:rPr>
           <w:rFonts w:ascii="Arial" w:hAnsi="Arial" w:cs="Arial"/>
@@ -1365,8 +1437,259 @@
           <w:sz w:val="23"/>
           <w:szCs w:val="23"/>
           <w:shd w:val="clear" w:color="auto" w:fill="F8F8F8"/>
+          <w:lang w:val="en-GB"/>
+        </w:rPr>
+        <w:t>alert_date</w:t>
+      </w:r>
+      <w:bookmarkEnd w:id="1"/>
+    </w:p>
+    <w:p>
+      <w:pPr>
+        <w:spacing w:after="0" w:line="240" w:lineRule="auto"/>
+        <w:rPr>
+          <w:rFonts w:ascii="Arial" w:eastAsia="Times New Roman" w:hAnsi="Arial" w:cs="Arial"/>
+          <w:lang w:val="en-GB" w:eastAsia="en-GB"/>
+        </w:rPr>
+      </w:pPr>
+      <w:r>
+        <w:rPr>
+          <w:rFonts w:ascii="Arial" w:eastAsia="Times New Roman" w:hAnsi="Arial" w:cs="Arial"/>
+          <w:lang w:val="en-GB" w:eastAsia="en-GB"/>
+        </w:rPr>
+        <w:sym w:font="Symbol" w:char="F0B7"/>
+      </w:r>
+      <w:r>
+        <w:rPr>
+          <w:rFonts w:ascii="Arial" w:eastAsia="Times New Roman" w:hAnsi="Arial" w:cs="Arial"/>
+          <w:lang w:val="en-GB" w:eastAsia="en-GB"/>
+        </w:rPr>
+        <w:t xml:space="preserve"> </w:t>
+      </w:r>
+      <w:r>
+        <w:rPr>
+          <w:rFonts w:ascii="Arial" w:hAnsi="Arial" w:cs="Arial"/>
+          <w:color w:val="1D1C1D"/>
+          <w:sz w:val="23"/>
+          <w:szCs w:val="23"/>
+          <w:shd w:val="clear" w:color="auto" w:fill="F8F8F8"/>
+          <w:lang w:val="en-GB"/>
+        </w:rPr>
+        <w:t>alert_hour</w:t>
+      </w:r>
+    </w:p>
+    <w:p>
+      <w:pPr>
+        <w:spacing w:after="0" w:line="240" w:lineRule="auto"/>
+        <w:rPr>
+          <w:rFonts w:ascii="Arial" w:eastAsia="Times New Roman" w:hAnsi="Arial" w:cs="Arial"/>
+          <w:lang w:val="en-GB" w:eastAsia="en-GB"/>
+        </w:rPr>
+      </w:pPr>
+      <w:r>
+        <w:rPr>
+          <w:rFonts w:ascii="Arial" w:eastAsia="Times New Roman" w:hAnsi="Arial" w:cs="Arial"/>
+          <w:lang w:val="en-GB" w:eastAsia="en-GB"/>
+        </w:rPr>
+        <w:sym w:font="Symbol" w:char="F0B7"/>
+      </w:r>
+      <w:r>
+        <w:rPr>
+          <w:rFonts w:ascii="Arial" w:eastAsia="Times New Roman" w:hAnsi="Arial" w:cs="Arial"/>
+          <w:lang w:val="en-GB" w:eastAsia="en-GB"/>
+        </w:rPr>
+        <w:t xml:space="preserve"> </w:t>
+      </w:r>
+      <w:r>
+        <w:rPr>
+          <w:rFonts w:ascii="Arial" w:hAnsi="Arial" w:cs="Arial"/>
+          <w:color w:val="1D1C1D"/>
+          <w:sz w:val="23"/>
+          <w:szCs w:val="23"/>
+          <w:shd w:val="clear" w:color="auto" w:fill="F8F8F8"/>
+          <w:lang w:val="en-GB"/>
+        </w:rPr>
+        <w:t>id_officer</w:t>
+      </w:r>
+    </w:p>
+    <w:p>
+      <w:pPr>
+        <w:spacing w:after="0" w:line="240" w:lineRule="auto"/>
+        <w:rPr>
+          <w:rFonts w:ascii="Arial" w:eastAsia="Times New Roman" w:hAnsi="Arial" w:cs="Arial"/>
+          <w:lang w:val="en-GB" w:eastAsia="en-GB"/>
+        </w:rPr>
+      </w:pPr>
+      <w:r>
+        <w:rPr>
+          <w:rFonts w:ascii="Arial" w:eastAsia="Times New Roman" w:hAnsi="Arial" w:cs="Arial"/>
+          <w:lang w:val="en-GB" w:eastAsia="en-GB"/>
+        </w:rPr>
+        <w:sym w:font="Symbol" w:char="F0B7"/>
+      </w:r>
+      <w:r>
+        <w:rPr>
+          <w:rFonts w:ascii="Arial" w:eastAsia="Times New Roman" w:hAnsi="Arial" w:cs="Arial"/>
+          <w:lang w:val="en-GB" w:eastAsia="en-GB"/>
+        </w:rPr>
+        <w:t xml:space="preserve"> </w:t>
+      </w:r>
+      <w:r>
+        <w:rPr>
+          <w:rFonts w:ascii="Arial" w:hAnsi="Arial" w:cs="Arial"/>
+          <w:color w:val="1D1C1D"/>
+          <w:sz w:val="23"/>
+          <w:szCs w:val="23"/>
+          <w:shd w:val="clear" w:color="auto" w:fill="F8F8F8"/>
+          <w:lang w:val="en-GB"/>
         </w:rPr>
         <w:t>id_device</w:t>
+      </w:r>
+    </w:p>
+    <w:p>
+      <w:pPr>
+        <w:spacing w:after="0" w:line="240" w:lineRule="auto"/>
+        <w:rPr>
+          <w:rFonts w:ascii="Arial" w:eastAsia="Times New Roman" w:hAnsi="Arial" w:cs="Arial"/>
+          <w:lang w:val="en-GB" w:eastAsia="en-GB"/>
+        </w:rPr>
+      </w:pPr>
+    </w:p>
+    <w:p>
+      <w:pPr>
+        <w:spacing w:after="0" w:line="240" w:lineRule="auto"/>
+        <w:rPr>
+          <w:rFonts w:ascii="Arial" w:eastAsia="Times New Roman" w:hAnsi="Arial" w:cs="Arial"/>
+          <w:lang w:val="en-GB" w:eastAsia="en-GB"/>
+        </w:rPr>
+      </w:pPr>
+    </w:p>
+    <w:p>
+      <w:pPr>
+        <w:spacing w:after="0" w:line="240" w:lineRule="auto"/>
+        <w:rPr>
+          <w:rFonts w:ascii="Arial" w:eastAsia="Times New Roman" w:hAnsi="Arial" w:cs="Arial"/>
+          <w:sz w:val="28"/>
+          <w:szCs w:val="28"/>
+          <w:lang w:val="en-GB" w:eastAsia="en-GB"/>
+        </w:rPr>
+      </w:pPr>
+      <w:r>
+        <w:rPr>
+          <w:rFonts w:ascii="Arial" w:eastAsia="Times New Roman" w:hAnsi="Arial" w:cs="Arial"/>
+          <w:sz w:val="28"/>
+          <w:szCs w:val="28"/>
+          <w:lang w:val="en-GB" w:eastAsia="en-GB"/>
+        </w:rPr>
+        <w:t>Occurrence by Alert</w:t>
+      </w:r>
+    </w:p>
+    <w:p>
+      <w:pPr>
+        <w:spacing w:after="0" w:line="240" w:lineRule="auto"/>
+        <w:rPr>
+          <w:rFonts w:ascii="Arial" w:eastAsia="Times New Roman" w:hAnsi="Arial" w:cs="Arial"/>
+          <w:lang w:val="en-GB" w:eastAsia="en-GB"/>
+        </w:rPr>
+      </w:pPr>
+      <w:r>
+        <w:rPr>
+          <w:rFonts w:ascii="Arial" w:eastAsia="Times New Roman" w:hAnsi="Arial" w:cs="Arial"/>
+          <w:lang w:val="en-GB" w:eastAsia="en-GB"/>
+        </w:rPr>
+        <w:sym w:font="Symbol" w:char="F0B7"/>
+      </w:r>
+      <w:r>
+        <w:rPr>
+          <w:rFonts w:ascii="Arial" w:eastAsia="Times New Roman" w:hAnsi="Arial" w:cs="Arial"/>
+          <w:lang w:val="en-GB" w:eastAsia="en-GB"/>
+        </w:rPr>
+        <w:t xml:space="preserve"> </w:t>
+      </w:r>
+      <w:r>
+        <w:rPr>
+          <w:rFonts w:ascii="Arial" w:hAnsi="Arial" w:cs="Arial"/>
+          <w:color w:val="1D1C1D"/>
+          <w:sz w:val="23"/>
+          <w:szCs w:val="23"/>
+          <w:shd w:val="clear" w:color="auto" w:fill="F8F8F8"/>
+          <w:lang w:val="en-GB"/>
+        </w:rPr>
+        <w:t>id_</w:t>
+      </w:r>
+      <w:r>
+        <w:rPr>
+          <w:rFonts w:ascii="Arial" w:eastAsia="Times New Roman" w:hAnsi="Arial" w:cs="Arial"/>
+          <w:lang w:val="en-GB" w:eastAsia="en-GB"/>
+        </w:rPr>
+        <w:t>occurrence_by_alert</w:t>
+      </w:r>
+    </w:p>
+    <w:p>
+      <w:pPr>
+        <w:spacing w:after="0" w:line="240" w:lineRule="auto"/>
+        <w:rPr>
+          <w:rFonts w:ascii="Arial" w:eastAsia="Times New Roman" w:hAnsi="Arial" w:cs="Arial"/>
+          <w:lang w:val="en-GB" w:eastAsia="en-GB"/>
+        </w:rPr>
+      </w:pPr>
+      <w:r>
+        <w:rPr>
+          <w:rFonts w:ascii="Arial" w:eastAsia="Times New Roman" w:hAnsi="Arial" w:cs="Arial"/>
+          <w:lang w:val="en-GB" w:eastAsia="en-GB"/>
+        </w:rPr>
+        <w:sym w:font="Symbol" w:char="F0B7"/>
+      </w:r>
+      <w:r>
+        <w:rPr>
+          <w:rFonts w:ascii="Arial" w:eastAsia="Times New Roman" w:hAnsi="Arial" w:cs="Arial"/>
+          <w:lang w:val="en-GB" w:eastAsia="en-GB"/>
+        </w:rPr>
+        <w:t xml:space="preserve"> </w:t>
+      </w:r>
+      <w:r>
+        <w:rPr>
+          <w:rFonts w:ascii="Arial" w:hAnsi="Arial" w:cs="Arial"/>
+          <w:color w:val="1D1C1D"/>
+          <w:sz w:val="23"/>
+          <w:szCs w:val="23"/>
+          <w:shd w:val="clear" w:color="auto" w:fill="F8F8F8"/>
+          <w:lang w:val="en-GB"/>
+        </w:rPr>
+        <w:t>id_occurrence</w:t>
+      </w:r>
+    </w:p>
+    <w:p>
+      <w:pPr>
+        <w:spacing w:after="0" w:line="240" w:lineRule="auto"/>
+        <w:rPr>
+          <w:rFonts w:ascii="Arial" w:eastAsia="Times New Roman" w:hAnsi="Arial" w:cs="Arial"/>
+          <w:lang w:val="en-GB" w:eastAsia="en-GB"/>
+        </w:rPr>
+      </w:pPr>
+      <w:r>
+        <w:rPr>
+          <w:rFonts w:ascii="Arial" w:eastAsia="Times New Roman" w:hAnsi="Arial" w:cs="Arial"/>
+          <w:lang w:val="en-GB" w:eastAsia="en-GB"/>
+        </w:rPr>
+        <w:sym w:font="Symbol" w:char="F0B7"/>
+      </w:r>
+      <w:r>
+        <w:rPr>
+          <w:rFonts w:ascii="Arial" w:eastAsia="Times New Roman" w:hAnsi="Arial" w:cs="Arial"/>
+          <w:lang w:val="en-GB" w:eastAsia="en-GB"/>
+        </w:rPr>
+        <w:t xml:space="preserve"> </w:t>
+      </w:r>
+      <w:r>
+        <w:rPr>
+          <w:rFonts w:ascii="Arial" w:hAnsi="Arial" w:cs="Arial"/>
+          <w:color w:val="1D1C1D"/>
+          <w:sz w:val="23"/>
+          <w:szCs w:val="23"/>
+          <w:shd w:val="clear" w:color="auto" w:fill="F8F8F8"/>
+          <w:lang w:val="en-GB"/>
+        </w:rPr>
+        <w:t>id_alert</w:t>
       </w:r>
     </w:p>
     <w:p>
@@ -2108,7 +2431,7 @@
 </file>
 
 <file path=customXml/itemProps1.xml><?xml version="1.0" encoding="utf-8"?>
-<ds:datastoreItem xmlns:ds="http://schemas.openxmlformats.org/officeDocument/2006/customXml" ds:itemID="{3642E30E-CF42-47DF-AB12-07BE88A197EB}">
+<ds:datastoreItem xmlns:ds="http://schemas.openxmlformats.org/officeDocument/2006/customXml" ds:itemID="{59A96BB5-D059-40D5-97F7-09EB867D16B1}">
   <ds:schemaRefs>
     <ds:schemaRef ds:uri="http://schemas.openxmlformats.org/officeDocument/2006/bibliography"/>
   </ds:schemaRefs>

</xml_diff>